<commit_message>
Update choice in Story_Tree
</commit_message>
<xml_diff>
--- a/story/Storia_Tree.docx
+++ b/story/Storia_Tree.docx
@@ -56,9 +56,11 @@
           <w:numId w:val="1"/>
         </w:numPr>
       </w:pPr>
+      <w:proofErr w:type="spellStart"/>
       <w:r>
         <w:t>Città</w:t>
       </w:r>
+      <w:proofErr w:type="spellEnd"/>
     </w:p>
     <w:p>
       <w:pPr>
@@ -80,9 +82,28 @@
           <w:numId w:val="1"/>
         </w:numPr>
       </w:pPr>
-      <w:r>
-        <w:t>Prato/collina</w:t>
-      </w:r>
+      <w:proofErr w:type="spellStart"/>
+      <w:r>
+        <w:t>C</w:t>
+      </w:r>
+      <w:r>
+        <w:t>ollina</w:t>
+      </w:r>
+      <w:proofErr w:type="spellEnd"/>
+    </w:p>
+    <w:p>
+      <w:pPr>
+        <w:pStyle w:val="ListParagraph"/>
+        <w:numPr>
+          <w:ilvl w:val="1"/>
+          <w:numId w:val="1"/>
+        </w:numPr>
+      </w:pPr>
+      <w:proofErr w:type="spellStart"/>
+      <w:r>
+        <w:t>Fattoria</w:t>
+      </w:r>
+      <w:proofErr w:type="spellEnd"/>
     </w:p>
     <w:p>
       <w:pPr>
@@ -96,6 +117,7 @@
           <w:bCs/>
         </w:rPr>
       </w:pPr>
+      <w:proofErr w:type="spellStart"/>
       <w:r>
         <w:rPr>
           <w:b/>
@@ -103,13 +125,22 @@
         </w:rPr>
         <w:t>Meteo</w:t>
       </w:r>
-    </w:p>
-    <w:p>
-      <w:pPr>
-        <w:pStyle w:val="ListParagraph"/>
-      </w:pPr>
-      <w:r>
-        <w:t>Ed era una giornata…</w:t>
+      <w:proofErr w:type="spellEnd"/>
+    </w:p>
+    <w:p>
+      <w:pPr>
+        <w:pStyle w:val="ListParagraph"/>
+      </w:pPr>
+      <w:r>
+        <w:t xml:space="preserve">Ed era una </w:t>
+      </w:r>
+      <w:proofErr w:type="spellStart"/>
+      <w:r>
+        <w:t>giornata</w:t>
+      </w:r>
+      <w:proofErr w:type="spellEnd"/>
+      <w:r>
+        <w:t>…</w:t>
       </w:r>
     </w:p>
     <w:p>
@@ -132,9 +163,11 @@
           <w:numId w:val="1"/>
         </w:numPr>
       </w:pPr>
+      <w:proofErr w:type="spellStart"/>
       <w:r>
         <w:t>Nuovolosa</w:t>
       </w:r>
+      <w:proofErr w:type="spellEnd"/>
     </w:p>
     <w:p>
       <w:pPr>
@@ -145,8 +178,13 @@
         </w:numPr>
       </w:pPr>
       <w:r>
-        <w:t>Di pioggia</w:t>
-      </w:r>
+        <w:t xml:space="preserve">Di </w:t>
+      </w:r>
+      <w:proofErr w:type="spellStart"/>
+      <w:r>
+        <w:t>pioggia</w:t>
+      </w:r>
+      <w:proofErr w:type="spellEnd"/>
     </w:p>
     <w:p>
       <w:pPr>
@@ -156,9 +194,11 @@
           <w:numId w:val="1"/>
         </w:numPr>
       </w:pPr>
-      <w:r>
-        <w:t>Era notte!</w:t>
-      </w:r>
+      <w:proofErr w:type="spellStart"/>
+      <w:r>
+        <w:t>Buia</w:t>
+      </w:r>
+      <w:proofErr w:type="spellEnd"/>
     </w:p>
     <w:p>
       <w:pPr>
@@ -178,6 +218,7 @@
           <w:bCs/>
         </w:rPr>
       </w:pPr>
+      <w:proofErr w:type="spellStart"/>
       <w:r>
         <w:rPr>
           <w:b/>
@@ -185,6 +226,7 @@
         </w:rPr>
         <w:t>Protagonista</w:t>
       </w:r>
+      <w:proofErr w:type="spellEnd"/>
     </w:p>
     <w:p>
       <w:pPr>
@@ -625,7 +667,7 @@
         <w:rPr>
           <w:lang w:val="it-IT"/>
         </w:rPr>
-        <w:t>Hamburger</w:t>
+        <w:t>Bistecca</w:t>
       </w:r>
     </w:p>
     <w:p>
@@ -762,33 +804,26 @@
     </w:p>
     <w:p>
       <w:pPr>
-        <w:pStyle w:val="ListParagraph"/>
-        <w:numPr>
-          <w:ilvl w:val="2"/>
-          <w:numId w:val="1"/>
-        </w:numPr>
-        <w:rPr>
-          <w:lang w:val="it-IT"/>
-        </w:rPr>
-      </w:pPr>
-      <w:r>
-        <w:rPr>
-          <w:lang w:val="it-IT"/>
-        </w:rPr>
-        <w:t>Succo brick</w:t>
-      </w:r>
-    </w:p>
-    <w:p>
-      <w:pPr>
         <w:ind w:firstLine="720"/>
         <w:rPr>
           <w:lang w:val="it-IT"/>
         </w:rPr>
       </w:pPr>
-      <w:r>
-        <w:rPr>
-          <w:lang w:val="it-IT"/>
-        </w:rPr>
+    </w:p>
+    <w:p>
+      <w:pPr>
+        <w:ind w:firstLine="720"/>
+        <w:rPr>
+          <w:lang w:val="it-IT"/>
+        </w:rPr>
+      </w:pPr>
+      <w:bookmarkStart w:id="0" w:name="_GoBack"/>
+      <w:bookmarkEnd w:id="0"/>
+      <w:r>
+        <w:rPr>
+          <w:lang w:val="it-IT"/>
+        </w:rPr>
+        <w:lastRenderedPageBreak/>
         <w:t>Disegnalo e coloralo tu!</w:t>
       </w:r>
     </w:p>
@@ -870,12 +905,14 @@
           <w:lang w:val="it-IT"/>
         </w:rPr>
       </w:pPr>
+      <w:proofErr w:type="spellStart"/>
       <w:r>
         <w:rPr>
           <w:lang w:val="it-IT"/>
         </w:rPr>
         <w:t>Apetta</w:t>
       </w:r>
+      <w:proofErr w:type="spellEnd"/>
     </w:p>
     <w:p>
       <w:pPr>
@@ -993,8 +1030,6 @@
         </w:rPr>
         <w:t>Situazione3</w:t>
       </w:r>
-      <w:bookmarkStart w:id="0" w:name="_GoBack"/>
-      <w:bookmarkEnd w:id="0"/>
     </w:p>
     <w:p>
       <w:pPr>
@@ -1155,7 +1190,21 @@
         <w:rPr>
           <w:lang w:val="it-IT"/>
         </w:rPr>
-        <w:t>Si freeza la grafica e il bambino racconta a voce il finale.</w:t>
+        <w:t xml:space="preserve">Si </w:t>
+      </w:r>
+      <w:proofErr w:type="spellStart"/>
+      <w:r>
+        <w:rPr>
+          <w:lang w:val="it-IT"/>
+        </w:rPr>
+        <w:t>freeza</w:t>
+      </w:r>
+      <w:proofErr w:type="spellEnd"/>
+      <w:r>
+        <w:rPr>
+          <w:lang w:val="it-IT"/>
+        </w:rPr>
+        <w:t xml:space="preserve"> la grafica e il bambino racconta a voce il finale.</w:t>
       </w:r>
     </w:p>
     <w:p>
@@ -1173,7 +1222,14 @@
         <w:rPr>
           <w:lang w:val="it-IT"/>
         </w:rPr>
-        <w:t>Bottone rec</w:t>
+        <w:t xml:space="preserve">Bottone </w:t>
+      </w:r>
+      <w:proofErr w:type="spellStart"/>
+      <w:r>
+        <w:rPr>
+          <w:lang w:val="it-IT"/>
+        </w:rPr>
+        <w:t>rec</w:t>
       </w:r>
       <w:r>
         <w:rPr>
@@ -1185,7 +1241,14 @@
         <w:rPr>
           <w:lang w:val="it-IT"/>
         </w:rPr>
-        <w:t>p della storia con animazioni grafiche</w:t>
+        <w:t>p</w:t>
+      </w:r>
+      <w:proofErr w:type="spellEnd"/>
+      <w:r>
+        <w:rPr>
+          <w:lang w:val="it-IT"/>
+        </w:rPr>
+        <w:t xml:space="preserve"> della storia con animazioni grafiche</w:t>
       </w:r>
     </w:p>
     <w:p>
@@ -1308,12 +1371,14 @@
           <w:lang w:val="it-IT"/>
         </w:rPr>
       </w:pPr>
+      <w:proofErr w:type="spellStart"/>
       <w:r>
         <w:rPr>
           <w:lang w:val="it-IT"/>
         </w:rPr>
         <w:t>Bravissmo</w:t>
       </w:r>
+      <w:proofErr w:type="spellEnd"/>
     </w:p>
     <w:p>
       <w:pPr>

</xml_diff>